<commit_message>
Changes to docx files
</commit_message>
<xml_diff>
--- a/cvParser/Test2.docx
+++ b/cvParser/Test2.docx
@@ -18,7 +18,33 @@
         <w:t xml:space="preserve"> Der</w:t>
       </w:r>
       <w:r>
-        <w:t xml:space="preserve"> Dewar. I have studied Chemistry in St. Andrews. I have a 2:1 in chemistry. I am 22 years old. I have worked in Agfa for 2 years. </w:t>
+        <w:t xml:space="preserve"> Dewar. I have studied </w:t>
+      </w:r>
+      <w:r>
+        <w:t>Philosophy</w:t>
+      </w:r>
+      <w:r>
+        <w:t xml:space="preserve"> in </w:t>
+      </w:r>
+      <w:r>
+        <w:t>Glasgow</w:t>
+      </w:r>
+      <w:r>
+        <w:t xml:space="preserve">. I have a 2:1 in </w:t>
+      </w:r>
+      <w:r>
+        <w:t>philosophy</w:t>
+      </w:r>
+      <w:r>
+        <w:t xml:space="preserve">. I am 22 years old. I have worked in </w:t>
+      </w:r>
+      <w:r>
+        <w:t>KODAK</w:t>
+      </w:r>
+      <w:bookmarkStart w:id="0" w:name="_GoBack"/>
+      <w:bookmarkEnd w:id="0"/>
+      <w:r>
+        <w:t xml:space="preserve"> for 2 years. </w:t>
       </w:r>
       <w:hyperlink r:id="rId4" w:history="1">
         <w:r>
@@ -31,8 +57,6 @@
       <w:r>
         <w:t>. John Johnston in callander was a great place where I worked for the past few years.</w:t>
       </w:r>
-      <w:bookmarkStart w:id="0" w:name="_GoBack"/>
-      <w:bookmarkEnd w:id="0"/>
     </w:p>
     <w:sectPr>
       <w:pgSz w:w="11906" w:h="16838"/>

</xml_diff>